<commit_message>
changed second screenshot in write up
</commit_message>
<xml_diff>
--- a/CS 1632 deliverable 2 write up.docx
+++ b/CS 1632 deliverable 2 write up.docx
@@ -101,33 +101,6 @@
           <w:t>https://github.com/BrendanMurray/cs1632</w:t>
         </w:r>
       </w:hyperlink>
-    </w:p>
-    <w:p>
-      <w:pPr>
-        <w:rPr>
-          <w:rFonts w:ascii="Times New Roman" w:hAnsi="Times New Roman" w:cs="Times New Roman"/>
-          <w:sz w:val="24"/>
-          <w:szCs w:val="24"/>
-        </w:rPr>
-      </w:pPr>
-    </w:p>
-    <w:p>
-      <w:pPr>
-        <w:rPr>
-          <w:rFonts w:ascii="Times New Roman" w:hAnsi="Times New Roman" w:cs="Times New Roman"/>
-          <w:sz w:val="24"/>
-          <w:szCs w:val="24"/>
-        </w:rPr>
-      </w:pPr>
-    </w:p>
-    <w:p>
-      <w:pPr>
-        <w:rPr>
-          <w:rFonts w:ascii="Times New Roman" w:hAnsi="Times New Roman" w:cs="Times New Roman"/>
-          <w:sz w:val="24"/>
-          <w:szCs w:val="24"/>
-        </w:rPr>
-      </w:pPr>
     </w:p>
     <w:p>
       <w:pPr>
@@ -488,9 +461,9 @@
         <w:lastRenderedPageBreak/>
         <w:drawing>
           <wp:inline distT="0" distB="0" distL="0" distR="0">
-            <wp:extent cx="5943600" cy="4762500"/>
+            <wp:extent cx="5943600" cy="4281170"/>
             <wp:effectExtent l="19050" t="0" r="0" b="0"/>
-            <wp:docPr id="3" name="Picture 2" descr="cs1632_deliv2_scrn2.png"/>
+            <wp:docPr id="4" name="Picture 3" descr="cs1632_deliv2_scrn2.png"/>
             <wp:cNvGraphicFramePr>
               <a:graphicFrameLocks xmlns:a="http://schemas.openxmlformats.org/drawingml/2006/main" noChangeAspect="1"/>
             </wp:cNvGraphicFramePr>
@@ -510,7 +483,7 @@
                   <pic:spPr>
                     <a:xfrm>
                       <a:off x="0" y="0"/>
-                      <a:ext cx="5943600" cy="4762500"/>
+                      <a:ext cx="5943600" cy="4281170"/>
                     </a:xfrm>
                     <a:prstGeom prst="rect">
                       <a:avLst/>

</xml_diff>